<commit_message>
added pics in pdf file
</commit_message>
<xml_diff>
--- a/Homework-1(after mids)/IoT_homework1(after mids)-1096.docx
+++ b/Homework-1(after mids)/IoT_homework1(after mids)-1096.docx
@@ -199,9 +199,6 @@
           <w:ilvl w:val="0"/>
           <w:numId w:val="15"/>
         </w:numPr>
-        <w:rPr>
-          <w:lang w:val="en-PK"/>
-        </w:rPr>
       </w:pPr>
       <w:r>
         <w:rPr>
@@ -214,9 +211,6 @@
         <w:t xml:space="preserve"> </w:t>
       </w:r>
       <w:r>
-        <w:rPr>
-          <w:lang w:val="en-PK"/>
-        </w:rPr>
         <w:t xml:space="preserve">  </w:t>
       </w:r>
     </w:p>
@@ -227,14 +221,8 @@
           <w:ilvl w:val="0"/>
           <w:numId w:val="8"/>
         </w:numPr>
-        <w:rPr>
-          <w:lang w:val="en-PK"/>
-        </w:rPr>
-      </w:pPr>
-      <w:r>
-        <w:rPr>
-          <w:lang w:val="en-PK"/>
-        </w:rPr>
+      </w:pPr>
+      <w:r>
         <w:t>This line creates an object named server from the WebServer class, which is used to manage incoming HTTP requests.</w:t>
       </w:r>
     </w:p>
@@ -245,14 +233,8 @@
           <w:ilvl w:val="0"/>
           <w:numId w:val="8"/>
         </w:numPr>
-        <w:rPr>
-          <w:lang w:val="en-PK"/>
-        </w:rPr>
-      </w:pPr>
-      <w:r>
-        <w:rPr>
-          <w:lang w:val="en-PK"/>
-        </w:rPr>
+      </w:pPr>
+      <w:r>
         <w:t>Port 80 represents the standard network port for HTTP traffic, allowing the ESP32 to serve web pages to a browser.</w:t>
       </w:r>
     </w:p>
@@ -312,14 +294,8 @@
           <w:ilvl w:val="0"/>
           <w:numId w:val="9"/>
         </w:numPr>
-        <w:rPr>
-          <w:lang w:val="en-PK"/>
-        </w:rPr>
-      </w:pPr>
-      <w:r>
-        <w:rPr>
-          <w:lang w:val="en-PK"/>
-        </w:rPr>
+      </w:pPr>
+      <w:r>
         <w:t>It is placed in the loop() so the ESP32 can continuously listen for and process incoming HTTP requests from clients.</w:t>
       </w:r>
     </w:p>
@@ -330,14 +306,8 @@
           <w:ilvl w:val="0"/>
           <w:numId w:val="9"/>
         </w:numPr>
-        <w:rPr>
-          <w:lang w:val="en-PK"/>
-        </w:rPr>
-      </w:pPr>
-      <w:r>
-        <w:rPr>
-          <w:lang w:val="en-PK"/>
-        </w:rPr>
+      </w:pPr>
+      <w:r>
         <w:t>If removed, the web server will stop responding to browser requests because the processor will never check the network buffer for incoming connections</w:t>
       </w:r>
     </w:p>
@@ -1526,7 +1496,180 @@
         <w:t xml:space="preserve"> Ensure DHTTYPE matches the physical sensor used.</w:t>
       </w:r>
     </w:p>
-    <w:p/>
+    <w:p>
+      <w:pPr>
+        <w:ind w:left="720"/>
+        <w:rPr>
+          <w:i/>
+          <w:iCs/>
+        </w:rPr>
+      </w:pPr>
+    </w:p>
+    <w:p>
+      <w:pPr>
+        <w:ind w:left="720"/>
+        <w:rPr>
+          <w:b/>
+          <w:bCs/>
+          <w:sz w:val="52"/>
+          <w:szCs w:val="52"/>
+        </w:rPr>
+      </w:pPr>
+      <w:r>
+        <w:rPr>
+          <w:b/>
+          <w:bCs/>
+          <w:sz w:val="52"/>
+          <w:szCs w:val="52"/>
+        </w:rPr>
+        <w:lastRenderedPageBreak/>
+        <w:t>BLYNK</w:t>
+      </w:r>
+    </w:p>
+    <w:p>
+      <w:r>
+        <w:rPr>
+          <w:noProof/>
+        </w:rPr>
+        <w:drawing>
+          <wp:inline distT="0" distB="0" distL="0" distR="0" wp14:anchorId="562E1678" wp14:editId="7BE3A774">
+            <wp:extent cx="5191125" cy="3448481"/>
+            <wp:effectExtent l="0" t="0" r="0" b="0"/>
+            <wp:docPr id="1691549002" name="Picture 1" descr="A screenshot of a web dashboard&#10;&#10;AI-generated content may be incorrect."/>
+            <wp:cNvGraphicFramePr>
+              <a:graphicFrameLocks xmlns:a="http://schemas.openxmlformats.org/drawingml/2006/main" noChangeAspect="1"/>
+            </wp:cNvGraphicFramePr>
+            <a:graphic xmlns:a="http://schemas.openxmlformats.org/drawingml/2006/main">
+              <a:graphicData uri="http://schemas.openxmlformats.org/drawingml/2006/picture">
+                <pic:pic xmlns:pic="http://schemas.openxmlformats.org/drawingml/2006/picture">
+                  <pic:nvPicPr>
+                    <pic:cNvPr id="1691549002" name="Picture 1" descr="A screenshot of a web dashboard&#10;&#10;AI-generated content may be incorrect."/>
+                    <pic:cNvPicPr>
+                      <a:picLocks noChangeAspect="1" noChangeArrowheads="1"/>
+                    </pic:cNvPicPr>
+                  </pic:nvPicPr>
+                  <pic:blipFill>
+                    <a:blip r:embed="rId8" cstate="print">
+                      <a:extLst>
+                        <a:ext uri="{28A0092B-C50C-407E-A947-70E740481C1C}">
+                          <a14:useLocalDpi xmlns:a14="http://schemas.microsoft.com/office/drawing/2010/main" val="0"/>
+                        </a:ext>
+                      </a:extLst>
+                    </a:blip>
+                    <a:srcRect/>
+                    <a:stretch>
+                      <a:fillRect/>
+                    </a:stretch>
+                  </pic:blipFill>
+                  <pic:spPr bwMode="auto">
+                    <a:xfrm>
+                      <a:off x="0" y="0"/>
+                      <a:ext cx="5195080" cy="3451108"/>
+                    </a:xfrm>
+                    <a:prstGeom prst="rect">
+                      <a:avLst/>
+                    </a:prstGeom>
+                    <a:noFill/>
+                    <a:ln>
+                      <a:noFill/>
+                    </a:ln>
+                  </pic:spPr>
+                </pic:pic>
+              </a:graphicData>
+            </a:graphic>
+          </wp:inline>
+        </w:drawing>
+      </w:r>
+    </w:p>
+    <w:p>
+      <w:pPr>
+        <w:ind w:firstLine="720"/>
+        <w:rPr>
+          <w:b/>
+          <w:bCs/>
+          <w:sz w:val="52"/>
+          <w:szCs w:val="52"/>
+        </w:rPr>
+      </w:pPr>
+      <w:r>
+        <w:rPr>
+          <w:b/>
+          <w:bCs/>
+          <w:sz w:val="52"/>
+          <w:szCs w:val="52"/>
+        </w:rPr>
+        <w:t>Webserver</w:t>
+      </w:r>
+    </w:p>
+    <w:p>
+      <w:pPr>
+        <w:ind w:firstLine="720"/>
+        <w:rPr>
+          <w:b/>
+          <w:bCs/>
+          <w:sz w:val="72"/>
+          <w:szCs w:val="72"/>
+        </w:rPr>
+      </w:pPr>
+      <w:r>
+        <w:rPr>
+          <w:noProof/>
+        </w:rPr>
+        <w:drawing>
+          <wp:inline distT="0" distB="0" distL="0" distR="0" wp14:anchorId="103A6DD5" wp14:editId="187A1502">
+            <wp:extent cx="5419090" cy="3511296"/>
+            <wp:effectExtent l="0" t="0" r="0" b="0"/>
+            <wp:docPr id="162070924" name="Picture 2" descr="A screenshot of a phone&#10;&#10;AI-generated content may be incorrect."/>
+            <wp:cNvGraphicFramePr>
+              <a:graphicFrameLocks xmlns:a="http://schemas.openxmlformats.org/drawingml/2006/main" noChangeAspect="1"/>
+            </wp:cNvGraphicFramePr>
+            <a:graphic xmlns:a="http://schemas.openxmlformats.org/drawingml/2006/main">
+              <a:graphicData uri="http://schemas.openxmlformats.org/drawingml/2006/picture">
+                <pic:pic xmlns:pic="http://schemas.openxmlformats.org/drawingml/2006/picture">
+                  <pic:nvPicPr>
+                    <pic:cNvPr id="162070924" name="Picture 2" descr="A screenshot of a phone&#10;&#10;AI-generated content may be incorrect."/>
+                    <pic:cNvPicPr>
+                      <a:picLocks noChangeAspect="1" noChangeArrowheads="1"/>
+                    </pic:cNvPicPr>
+                  </pic:nvPicPr>
+                  <pic:blipFill rotWithShape="1">
+                    <a:blip r:embed="rId9">
+                      <a:extLst>
+                        <a:ext uri="{28A0092B-C50C-407E-A947-70E740481C1C}">
+                          <a14:useLocalDpi xmlns:a14="http://schemas.microsoft.com/office/drawing/2010/main" val="0"/>
+                        </a:ext>
+                      </a:extLst>
+                    </a:blip>
+                    <a:srcRect b="53990"/>
+                    <a:stretch>
+                      <a:fillRect/>
+                    </a:stretch>
+                  </pic:blipFill>
+                  <pic:spPr bwMode="auto">
+                    <a:xfrm>
+                      <a:off x="0" y="0"/>
+                      <a:ext cx="5446282" cy="3528915"/>
+                    </a:xfrm>
+                    <a:prstGeom prst="rect">
+                      <a:avLst/>
+                    </a:prstGeom>
+                    <a:noFill/>
+                    <a:ln>
+                      <a:noFill/>
+                    </a:ln>
+                    <a:extLst>
+                      <a:ext uri="{53640926-AAD7-44D8-BBD7-CCE9431645EC}">
+                        <a14:shadowObscured xmlns:a14="http://schemas.microsoft.com/office/drawing/2010/main"/>
+                      </a:ext>
+                    </a:extLst>
+                  </pic:spPr>
+                </pic:pic>
+              </a:graphicData>
+            </a:graphic>
+          </wp:inline>
+        </w:drawing>
+      </w:r>
+    </w:p>
     <w:sectPr>
       <w:pgSz w:w="11906" w:h="16838"/>
       <w:pgMar w:top="1440" w:right="1440" w:bottom="1440" w:left="1440" w:header="708" w:footer="708" w:gutter="0"/>
@@ -4430,6 +4573,7 @@
   <w:style w:type="character" w:default="1" w:styleId="DefaultParagraphFont">
     <w:name w:val="Default Paragraph Font"/>
     <w:uiPriority w:val="1"/>
+    <w:semiHidden/>
     <w:unhideWhenUsed/>
   </w:style>
   <w:style w:type="table" w:default="1" w:styleId="TableNormal">
@@ -5073,21 +5217,6 @@
 </file>
 
 <file path=customXml/item1.xml><?xml version="1.0" encoding="utf-8"?>
-<p:properties xmlns:p="http://schemas.microsoft.com/office/2006/metadata/properties" xmlns:xsi="http://www.w3.org/2001/XMLSchema-instance" xmlns:pc="http://schemas.microsoft.com/office/infopath/2007/PartnerControls">
-  <documentManagement/>
-</p:properties>
-</file>
-
-<file path=customXml/item2.xml><?xml version="1.0" encoding="utf-8"?>
-<?mso-contentType ?>
-<FormTemplates xmlns="http://schemas.microsoft.com/sharepoint/v3/contenttype/forms">
-  <Display>DocumentLibraryForm</Display>
-  <Edit>DocumentLibraryForm</Edit>
-  <New>DocumentLibraryForm</New>
-</FormTemplates>
-</file>
-
-<file path=customXml/item3.xml><?xml version="1.0" encoding="utf-8"?>
 <ct:contentTypeSchema xmlns:ct="http://schemas.microsoft.com/office/2006/metadata/contentType" xmlns:ma="http://schemas.microsoft.com/office/2006/metadata/properties/metaAttributes" ct:_="" ma:_="" ma:contentTypeName="Document" ma:contentTypeID="0x01010082176198DCCEF840AAF3ED0BB9623874" ma:contentTypeVersion="4" ma:contentTypeDescription="Create a new document." ma:contentTypeScope="" ma:versionID="d5c87d53b81f5c9d31ac4526e34002b0">
   <xsd:schema xmlns:xsd="http://www.w3.org/2001/XMLSchema" xmlns:xs="http://www.w3.org/2001/XMLSchema" xmlns:p="http://schemas.microsoft.com/office/2006/metadata/properties" xmlns:ns3="083898a2-556c-4b96-a3c2-0b6b9ca5cae3" targetNamespace="http://schemas.microsoft.com/office/2006/metadata/properties" ma:root="true" ma:fieldsID="a0e4ad40dfbc3603bab0587bef7dea7e" ns3:_="">
     <xsd:import namespace="083898a2-556c-4b96-a3c2-0b6b9ca5cae3"/>
@@ -5231,31 +5360,22 @@
 </ct:contentTypeSchema>
 </file>
 
-<file path=customXml/itemProps1.xml><?xml version="1.0" encoding="utf-8"?>
-<ds:datastoreItem xmlns:ds="http://schemas.openxmlformats.org/officeDocument/2006/customXml" ds:itemID="{A4810866-40F6-47C7-A1DC-EA0721476F0C}">
-  <ds:schemaRefs>
-    <ds:schemaRef ds:uri="http://schemas.microsoft.com/office/infopath/2007/PartnerControls"/>
-    <ds:schemaRef ds:uri="http://schemas.microsoft.com/office/2006/metadata/properties"/>
-    <ds:schemaRef ds:uri="http://purl.org/dc/dcmitype/"/>
-    <ds:schemaRef ds:uri="http://purl.org/dc/elements/1.1/"/>
-    <ds:schemaRef ds:uri="http://purl.org/dc/terms/"/>
-    <ds:schemaRef ds:uri="http://schemas.microsoft.com/office/2006/documentManagement/types"/>
-    <ds:schemaRef ds:uri="http://schemas.openxmlformats.org/package/2006/metadata/core-properties"/>
-    <ds:schemaRef ds:uri="083898a2-556c-4b96-a3c2-0b6b9ca5cae3"/>
-    <ds:schemaRef ds:uri="http://www.w3.org/XML/1998/namespace"/>
-  </ds:schemaRefs>
-</ds:datastoreItem>
+<file path=customXml/item2.xml><?xml version="1.0" encoding="utf-8"?>
+<?mso-contentType ?>
+<FormTemplates xmlns="http://schemas.microsoft.com/sharepoint/v3/contenttype/forms">
+  <Display>DocumentLibraryForm</Display>
+  <Edit>DocumentLibraryForm</Edit>
+  <New>DocumentLibraryForm</New>
+</FormTemplates>
 </file>
 
-<file path=customXml/itemProps2.xml><?xml version="1.0" encoding="utf-8"?>
-<ds:datastoreItem xmlns:ds="http://schemas.openxmlformats.org/officeDocument/2006/customXml" ds:itemID="{2E2D41F3-2AD0-4412-AE8F-851B568D9CD5}">
-  <ds:schemaRefs>
-    <ds:schemaRef ds:uri="http://schemas.microsoft.com/sharepoint/v3/contenttype/forms"/>
-  </ds:schemaRefs>
-</ds:datastoreItem>
+<file path=customXml/item3.xml><?xml version="1.0" encoding="utf-8"?>
+<p:properties xmlns:p="http://schemas.microsoft.com/office/2006/metadata/properties" xmlns:xsi="http://www.w3.org/2001/XMLSchema-instance" xmlns:pc="http://schemas.microsoft.com/office/infopath/2007/PartnerControls">
+  <documentManagement/>
+</p:properties>
 </file>
 
-<file path=customXml/itemProps3.xml><?xml version="1.0" encoding="utf-8"?>
+<file path=customXml/itemProps1.xml><?xml version="1.0" encoding="utf-8"?>
 <ds:datastoreItem xmlns:ds="http://schemas.openxmlformats.org/officeDocument/2006/customXml" ds:itemID="{92AD3C10-A38A-4FAF-B61C-8ECFD04E27FA}">
   <ds:schemaRefs>
     <ds:schemaRef ds:uri="http://schemas.microsoft.com/office/2006/metadata/contentType"/>
@@ -5271,4 +5391,21 @@
     <ds:schemaRef ds:uri="http://schemas.microsoft.com/internal/obd"/>
   </ds:schemaRefs>
 </ds:datastoreItem>
+</file>
+
+<file path=customXml/itemProps2.xml><?xml version="1.0" encoding="utf-8"?>
+<ds:datastoreItem xmlns:ds="http://schemas.openxmlformats.org/officeDocument/2006/customXml" ds:itemID="{2E2D41F3-2AD0-4412-AE8F-851B568D9CD5}">
+  <ds:schemaRefs>
+    <ds:schemaRef ds:uri="http://schemas.microsoft.com/sharepoint/v3/contenttype/forms"/>
+  </ds:schemaRefs>
+</ds:datastoreItem>
+</file>
+
+<file path=customXml/itemProps3.xml><?xml version="1.0" encoding="utf-8"?>
+<ds:datastoreItem xmlns:ds="http://schemas.openxmlformats.org/officeDocument/2006/customXml" ds:itemID="{A4810866-40F6-47C7-A1DC-EA0721476F0C}">
+  <ds:schemaRefs>
+    <ds:schemaRef ds:uri="http://schemas.microsoft.com/office/2006/metadata/properties"/>
+    <ds:schemaRef ds:uri="http://schemas.microsoft.com/office/infopath/2007/PartnerControls"/>
+  </ds:schemaRefs>
+</ds:datastoreItem>
 </file>
</xml_diff>